<commit_message>
got rid of unnecessary test case.java
</commit_message>
<xml_diff>
--- a/Presentation 3/Test Case Document.docx
+++ b/Presentation 3/Test Case Document.docx
@@ -154,34 +154,14 @@
     </w:p>
     <w:p>
       <w:pPr>
-        <w:pStyle w:val="ListParagraph"/>
-        <w:numPr>
-          <w:ilvl w:val="0"/>
-          <w:numId w:val="2"/>
-        </w:numPr>
-        <w:rPr>
-          <w:rFonts w:ascii="Times New Roman" w:hAnsi="Times New Roman"/>
-          <w:sz w:val="24"/>
-          <w:szCs w:val="24"/>
-        </w:rPr>
-      </w:pPr>
-      <w:r>
-        <w:rPr>
-          <w:rFonts w:ascii="Times New Roman" w:hAnsi="Times New Roman"/>
-          <w:sz w:val="24"/>
-          <w:szCs w:val="24"/>
-        </w:rPr>
-        <w:t>TestUser.java</w:t>
-      </w:r>
-    </w:p>
-    <w:p>
-      <w:pPr>
-        <w:rPr>
-          <w:rFonts w:ascii="Times New Roman" w:hAnsi="Times New Roman"/>
-          <w:sz w:val="24"/>
-          <w:szCs w:val="24"/>
-        </w:rPr>
-      </w:pPr>
+        <w:rPr>
+          <w:rFonts w:ascii="Times New Roman" w:hAnsi="Times New Roman"/>
+          <w:sz w:val="24"/>
+          <w:szCs w:val="24"/>
+        </w:rPr>
+      </w:pPr>
+      <w:bookmarkStart w:id="0" w:name="_GoBack"/>
+      <w:bookmarkEnd w:id="0"/>
     </w:p>
     <w:p>
       <w:pPr>
@@ -409,80 +389,6 @@
         </w:rPr>
         <w:t>Description of this test class, testing methods implemented, etc.</w:t>
       </w:r>
-    </w:p>
-    <w:p>
-      <w:pPr>
-        <w:rPr>
-          <w:rFonts w:ascii="Times New Roman" w:hAnsi="Times New Roman"/>
-          <w:sz w:val="36"/>
-          <w:szCs w:val="36"/>
-        </w:rPr>
-      </w:pPr>
-    </w:p>
-    <w:p>
-      <w:pPr>
-        <w:rPr>
-          <w:rFonts w:ascii="Times New Roman" w:hAnsi="Times New Roman"/>
-          <w:sz w:val="36"/>
-          <w:szCs w:val="36"/>
-        </w:rPr>
-      </w:pPr>
-      <w:r>
-        <w:rPr>
-          <w:rFonts w:ascii="Times New Roman" w:hAnsi="Times New Roman"/>
-          <w:sz w:val="36"/>
-          <w:szCs w:val="36"/>
-        </w:rPr>
-        <w:t>Test</w:t>
-      </w:r>
-      <w:r>
-        <w:rPr>
-          <w:rFonts w:ascii="Times New Roman" w:hAnsi="Times New Roman"/>
-          <w:sz w:val="36"/>
-          <w:szCs w:val="36"/>
-        </w:rPr>
-        <w:t>User</w:t>
-      </w:r>
-      <w:r>
-        <w:rPr>
-          <w:rFonts w:ascii="Times New Roman" w:hAnsi="Times New Roman"/>
-          <w:sz w:val="36"/>
-          <w:szCs w:val="36"/>
-        </w:rPr>
-        <w:t>.java</w:t>
-      </w:r>
-    </w:p>
-    <w:p>
-      <w:pPr>
-        <w:rPr>
-          <w:rFonts w:ascii="Times New Roman" w:hAnsi="Times New Roman"/>
-          <w:i/>
-          <w:color w:val="FF0000"/>
-          <w:sz w:val="24"/>
-          <w:szCs w:val="24"/>
-        </w:rPr>
-      </w:pPr>
-      <w:r>
-        <w:rPr>
-          <w:rFonts w:ascii="Times New Roman" w:hAnsi="Times New Roman"/>
-          <w:i/>
-          <w:color w:val="FF0000"/>
-          <w:sz w:val="24"/>
-          <w:szCs w:val="24"/>
-        </w:rPr>
-        <w:t>Description of this test class, testing methods implemented, etc.</w:t>
-      </w:r>
-    </w:p>
-    <w:p>
-      <w:pPr>
-        <w:rPr>
-          <w:rFonts w:ascii="Times New Roman" w:hAnsi="Times New Roman"/>
-          <w:sz w:val="24"/>
-          <w:szCs w:val="24"/>
-        </w:rPr>
-      </w:pPr>
-      <w:bookmarkStart w:id="0" w:name="_GoBack"/>
-      <w:bookmarkEnd w:id="0"/>
     </w:p>
     <w:sectPr>
       <w:headerReference w:type="default" r:id="rId7"/>

</xml_diff>

<commit_message>
token & tile test cases
</commit_message>
<xml_diff>
--- a/Presentation 3/Test Case Document.docx
+++ b/Presentation 3/Test Case Document.docx
@@ -870,105 +870,238 @@
         </w:rPr>
         <w:t>This tests that the getters and setters of the class are working properly.</w:t>
       </w:r>
+    </w:p>
+    <w:p>
+      <w:pPr>
+        <w:rPr>
+          <w:rFonts w:ascii="Times New Roman" w:hAnsi="Times New Roman"/>
+          <w:sz w:val="36"/>
+          <w:szCs w:val="36"/>
+        </w:rPr>
+      </w:pPr>
+    </w:p>
+    <w:p>
+      <w:pPr>
+        <w:rPr>
+          <w:rFonts w:ascii="Times New Roman" w:hAnsi="Times New Roman"/>
+          <w:sz w:val="36"/>
+          <w:szCs w:val="36"/>
+        </w:rPr>
+      </w:pPr>
+      <w:r>
+        <w:rPr>
+          <w:rFonts w:ascii="Times New Roman" w:hAnsi="Times New Roman"/>
+          <w:sz w:val="36"/>
+          <w:szCs w:val="36"/>
+        </w:rPr>
+        <w:t>Test</w:t>
+      </w:r>
+      <w:r>
+        <w:rPr>
+          <w:rFonts w:ascii="Times New Roman" w:hAnsi="Times New Roman"/>
+          <w:sz w:val="36"/>
+          <w:szCs w:val="36"/>
+        </w:rPr>
+        <w:t>Token</w:t>
+      </w:r>
+      <w:r>
+        <w:rPr>
+          <w:rFonts w:ascii="Times New Roman" w:hAnsi="Times New Roman"/>
+          <w:sz w:val="36"/>
+          <w:szCs w:val="36"/>
+        </w:rPr>
+        <w:t>.java</w:t>
+      </w:r>
+    </w:p>
+    <w:p>
+      <w:pPr>
+        <w:pStyle w:val="ListParagraph"/>
+        <w:numPr>
+          <w:ilvl w:val="0"/>
+          <w:numId w:val="3"/>
+        </w:numPr>
+        <w:rPr>
+          <w:rFonts w:ascii="Times New Roman" w:hAnsi="Times New Roman"/>
+          <w:sz w:val="24"/>
+          <w:szCs w:val="24"/>
+        </w:rPr>
+      </w:pPr>
+      <w:r>
+        <w:rPr>
+          <w:rFonts w:ascii="Times New Roman" w:hAnsi="Times New Roman"/>
+          <w:sz w:val="24"/>
+          <w:szCs w:val="24"/>
+        </w:rPr>
+        <w:t>test</w:t>
+      </w:r>
+      <w:r>
+        <w:rPr>
+          <w:rFonts w:ascii="Times New Roman" w:hAnsi="Times New Roman"/>
+          <w:sz w:val="24"/>
+          <w:szCs w:val="24"/>
+        </w:rPr>
+        <w:t>Constructor</w:t>
+      </w:r>
+      <w:r>
+        <w:rPr>
+          <w:rFonts w:ascii="Times New Roman" w:hAnsi="Times New Roman"/>
+          <w:sz w:val="24"/>
+          <w:szCs w:val="24"/>
+        </w:rPr>
+        <w:t>()</w:t>
+      </w:r>
+    </w:p>
+    <w:p>
+      <w:pPr>
+        <w:pStyle w:val="ListParagraph"/>
+        <w:numPr>
+          <w:ilvl w:val="1"/>
+          <w:numId w:val="3"/>
+        </w:numPr>
+        <w:rPr>
+          <w:rFonts w:ascii="Times New Roman" w:hAnsi="Times New Roman"/>
+          <w:sz w:val="24"/>
+          <w:szCs w:val="24"/>
+        </w:rPr>
+      </w:pPr>
+      <w:r>
+        <w:rPr>
+          <w:rFonts w:ascii="Times New Roman" w:hAnsi="Times New Roman"/>
+          <w:sz w:val="24"/>
+          <w:szCs w:val="24"/>
+        </w:rPr>
+        <w:t>This test that the constructor works properly, instantiating an object in the proper fashion.</w:t>
+      </w:r>
+    </w:p>
+    <w:p>
+      <w:pPr>
+        <w:pStyle w:val="ListParagraph"/>
+        <w:numPr>
+          <w:ilvl w:val="0"/>
+          <w:numId w:val="3"/>
+        </w:numPr>
+        <w:rPr>
+          <w:rFonts w:ascii="Times New Roman" w:hAnsi="Times New Roman"/>
+          <w:sz w:val="24"/>
+          <w:szCs w:val="24"/>
+        </w:rPr>
+      </w:pPr>
+      <w:r>
+        <w:rPr>
+          <w:rFonts w:ascii="Times New Roman" w:hAnsi="Times New Roman"/>
+          <w:sz w:val="24"/>
+          <w:szCs w:val="24"/>
+        </w:rPr>
+        <w:t>test</w:t>
+      </w:r>
+      <w:r>
+        <w:rPr>
+          <w:rFonts w:ascii="Times New Roman" w:hAnsi="Times New Roman"/>
+          <w:sz w:val="24"/>
+          <w:szCs w:val="24"/>
+        </w:rPr>
+        <w:t>GettersSetters</w:t>
+      </w:r>
+      <w:r>
+        <w:rPr>
+          <w:rFonts w:ascii="Times New Roman" w:hAnsi="Times New Roman"/>
+          <w:sz w:val="24"/>
+          <w:szCs w:val="24"/>
+        </w:rPr>
+        <w:t>()</w:t>
+      </w:r>
+    </w:p>
+    <w:p>
+      <w:pPr>
+        <w:pStyle w:val="ListParagraph"/>
+        <w:numPr>
+          <w:ilvl w:val="1"/>
+          <w:numId w:val="3"/>
+        </w:numPr>
+        <w:rPr>
+          <w:rFonts w:ascii="Times New Roman" w:hAnsi="Times New Roman"/>
+          <w:sz w:val="24"/>
+          <w:szCs w:val="24"/>
+        </w:rPr>
+      </w:pPr>
+      <w:r>
+        <w:rPr>
+          <w:rFonts w:ascii="Times New Roman" w:hAnsi="Times New Roman"/>
+          <w:sz w:val="24"/>
+          <w:szCs w:val="24"/>
+        </w:rPr>
+        <w:t>This tests that the getters and setters of the class are working properly.</w:t>
+      </w:r>
+      <w:r>
+        <w:rPr>
+          <w:rFonts w:ascii="Times New Roman" w:hAnsi="Times New Roman"/>
+          <w:sz w:val="24"/>
+          <w:szCs w:val="24"/>
+        </w:rPr>
+        <w:t xml:space="preserve"> It also tests that flipToken() functions properly.</w:t>
+      </w:r>
+    </w:p>
+    <w:p>
+      <w:pPr>
+        <w:pStyle w:val="ListParagraph"/>
+        <w:numPr>
+          <w:ilvl w:val="0"/>
+          <w:numId w:val="3"/>
+        </w:numPr>
+        <w:rPr>
+          <w:rFonts w:ascii="Times New Roman" w:hAnsi="Times New Roman"/>
+          <w:sz w:val="24"/>
+          <w:szCs w:val="24"/>
+        </w:rPr>
+      </w:pPr>
+      <w:r>
+        <w:rPr>
+          <w:rFonts w:ascii="Times New Roman" w:hAnsi="Times New Roman"/>
+          <w:sz w:val="24"/>
+          <w:szCs w:val="24"/>
+        </w:rPr>
+        <w:t>test</w:t>
+      </w:r>
+      <w:r>
+        <w:rPr>
+          <w:rFonts w:ascii="Times New Roman" w:hAnsi="Times New Roman"/>
+          <w:sz w:val="24"/>
+          <w:szCs w:val="24"/>
+        </w:rPr>
+        <w:t>AbbreviateAndValue</w:t>
+      </w:r>
+      <w:r>
+        <w:rPr>
+          <w:rFonts w:ascii="Times New Roman" w:hAnsi="Times New Roman"/>
+          <w:sz w:val="24"/>
+          <w:szCs w:val="24"/>
+        </w:rPr>
+        <w:t>()</w:t>
+      </w:r>
+    </w:p>
+    <w:p>
+      <w:pPr>
+        <w:pStyle w:val="ListParagraph"/>
+        <w:numPr>
+          <w:ilvl w:val="1"/>
+          <w:numId w:val="3"/>
+        </w:numPr>
+        <w:rPr>
+          <w:rFonts w:ascii="Times New Roman" w:hAnsi="Times New Roman"/>
+          <w:sz w:val="24"/>
+          <w:szCs w:val="24"/>
+        </w:rPr>
+      </w:pPr>
+      <w:r>
+        <w:rPr>
+          <w:rFonts w:ascii="Times New Roman" w:hAnsi="Times New Roman"/>
+          <w:sz w:val="24"/>
+          <w:szCs w:val="24"/>
+        </w:rPr>
+        <w:t>This tests the abbreviate() and value() functions, ensuring that they produce the correct output for tokens of different sorts.</w:t>
+      </w:r>
       <w:bookmarkStart w:id="0" w:name="_GoBack"/>
       <w:bookmarkEnd w:id="0"/>
-    </w:p>
-    <w:p>
-      <w:pPr>
-        <w:rPr>
-          <w:rFonts w:ascii="Times New Roman" w:hAnsi="Times New Roman"/>
-          <w:sz w:val="36"/>
-          <w:szCs w:val="36"/>
-        </w:rPr>
-      </w:pPr>
-    </w:p>
-    <w:p>
-      <w:pPr>
-        <w:rPr>
-          <w:rFonts w:ascii="Times New Roman" w:hAnsi="Times New Roman"/>
-          <w:sz w:val="36"/>
-          <w:szCs w:val="36"/>
-        </w:rPr>
-      </w:pPr>
-      <w:r>
-        <w:rPr>
-          <w:rFonts w:ascii="Times New Roman" w:hAnsi="Times New Roman"/>
-          <w:sz w:val="36"/>
-          <w:szCs w:val="36"/>
-        </w:rPr>
-        <w:t>Test</w:t>
-      </w:r>
-      <w:r>
-        <w:rPr>
-          <w:rFonts w:ascii="Times New Roman" w:hAnsi="Times New Roman"/>
-          <w:sz w:val="36"/>
-          <w:szCs w:val="36"/>
-        </w:rPr>
-        <w:t>Token</w:t>
-      </w:r>
-      <w:r>
-        <w:rPr>
-          <w:rFonts w:ascii="Times New Roman" w:hAnsi="Times New Roman"/>
-          <w:sz w:val="36"/>
-          <w:szCs w:val="36"/>
-        </w:rPr>
-        <w:t>.java</w:t>
-      </w:r>
-    </w:p>
-    <w:p>
-      <w:pPr>
-        <w:pStyle w:val="ListParagraph"/>
-        <w:numPr>
-          <w:ilvl w:val="0"/>
-          <w:numId w:val="3"/>
-        </w:numPr>
-        <w:rPr>
-          <w:rFonts w:ascii="Times New Roman" w:hAnsi="Times New Roman"/>
-          <w:sz w:val="24"/>
-          <w:szCs w:val="24"/>
-        </w:rPr>
-      </w:pPr>
-      <w:r>
-        <w:rPr>
-          <w:rFonts w:ascii="Times New Roman" w:hAnsi="Times New Roman"/>
-          <w:sz w:val="24"/>
-          <w:szCs w:val="24"/>
-        </w:rPr>
-        <w:t>testMethodName()</w:t>
-      </w:r>
-    </w:p>
-    <w:p>
-      <w:pPr>
-        <w:pStyle w:val="ListParagraph"/>
-        <w:numPr>
-          <w:ilvl w:val="1"/>
-          <w:numId w:val="3"/>
-        </w:numPr>
-        <w:rPr>
-          <w:rFonts w:ascii="Times New Roman" w:hAnsi="Times New Roman"/>
-          <w:sz w:val="24"/>
-          <w:szCs w:val="24"/>
-        </w:rPr>
-      </w:pPr>
-      <w:r>
-        <w:rPr>
-          <w:rFonts w:ascii="Times New Roman" w:hAnsi="Times New Roman"/>
-          <w:sz w:val="24"/>
-          <w:szCs w:val="24"/>
-        </w:rPr>
-        <w:t>Description of test method.</w:t>
-      </w:r>
-    </w:p>
-    <w:p>
-      <w:pPr>
-        <w:rPr>
-          <w:rFonts w:ascii="Times New Roman" w:hAnsi="Times New Roman"/>
-          <w:i/>
-          <w:color w:val="FF0000"/>
-          <w:sz w:val="24"/>
-          <w:szCs w:val="24"/>
-        </w:rPr>
-      </w:pPr>
     </w:p>
     <w:sectPr>
       <w:headerReference w:type="default" r:id="rId7"/>

</xml_diff>